<commit_message>
Final Iteration of Alegra
</commit_message>
<xml_diff>
--- a/admin/certificates/base/Homeowners-Association-Certification.docx
+++ b/admin/certificates/base/Homeowners-Association-Certification.docx
@@ -37,6 +37,9 @@
         <w:t xml:space="preserve">This is to certify that </w:t>
       </w:r>
       <w:r>
+        <w:t>$</w:t>
+      </w:r>
+      <w:r>
         <w:rPr>
           <w:sz w:val="20"/>
           <w:szCs w:val="20"/>
@@ -63,6 +66,9 @@
         <w:t xml:space="preserve">, a resident of </w:t>
       </w:r>
       <w:r>
+        <w:t>$</w:t>
+      </w:r>
+      <w:r>
         <w:t>{address}, is</w:t>
       </w:r>
       <w:r>
@@ -77,6 +83,9 @@
         <w:t xml:space="preserve">Furthermore, we affirm that our records indicate </w:t>
       </w:r>
       <w:r>
+        <w:t>$</w:t>
+      </w:r>
+      <w:r>
         <w:t>{</w:t>
       </w:r>
       <w:proofErr w:type="spellStart"/>
@@ -97,6 +106,9 @@
       <w:proofErr w:type="gramEnd"/>
       <w:r>
         <w:t xml:space="preserve">. Our administration has verified and confirms that </w:t>
+      </w:r>
+      <w:r>
+        <w:t>$</w:t>
       </w:r>
       <w:r>
         <w:t>{</w:t>

</xml_diff>